<commit_message>
Update Force Directed Scheduling (For Review Purposes).docx
</commit_message>
<xml_diff>
--- a/Force Directed Scheduling (For Review Purposes).docx
+++ b/Force Directed Scheduling (For Review Purposes).docx
@@ -189,10 +189,12 @@
         <w:t xml:space="preserve"> Some knowledges of high-level synthesis and unconstrained algorithms are needed to have a better understanding on the topic Force Directed Scheduling. Thus, this paper also includes some main important </w:t>
       </w:r>
       <w:proofErr w:type="spellStart"/>
+      <w:proofErr w:type="gramStart"/>
       <w:r>
         <w:t>informations</w:t>
       </w:r>
       <w:proofErr w:type="spellEnd"/>
+      <w:proofErr w:type="gramEnd"/>
       <w:r>
         <w:t xml:space="preserve"> on this matter. </w:t>
       </w:r>
@@ -1764,7 +1766,21 @@
         <w:rPr>
           <w:lang w:val="en-MY"/>
         </w:rPr>
-        <w:t>, the time at which it should be performed or executed without violating any precedence constraints. It is important to note that for a given function, an optimal solution can be constrained by area, power, performance or flexibility requirements depending on the application.</w:t>
+        <w:t xml:space="preserve">, the time at which it should be performed or executed without violating any precedence constraints. It is important to note that for a given function, an optimal solution can be constrained by area, power, </w:t>
+      </w:r>
+      <w:proofErr w:type="gramStart"/>
+      <w:r>
+        <w:rPr>
+          <w:lang w:val="en-MY"/>
+        </w:rPr>
+        <w:t>performance</w:t>
+      </w:r>
+      <w:proofErr w:type="gramEnd"/>
+      <w:r>
+        <w:rPr>
+          <w:lang w:val="en-MY"/>
+        </w:rPr>
+        <w:t xml:space="preserve"> or flexibility requirements depending on the application.</w:t>
       </w:r>
     </w:p>
     <w:p>
@@ -1938,7 +1954,35 @@
         <w:rPr>
           <w:lang w:val="en-MY"/>
         </w:rPr>
-        <w:t xml:space="preserve"> but the algorithms basically used the combined concepts and ideas from As Soon As Possible (ASAP) and As Late As Possible (ALAP) which are listed under Unconstrained Algorithms. Therefore, as stated before, in order to understand the algorithms used in FDS, we need to first understand and have a firm grasp on the concepts of both ASAP and ALAP algorithms.</w:t>
+        <w:t xml:space="preserve"> but the algorithms basically used the combined concepts and ideas from As Soon As Possible (ASAP) and As Late </w:t>
+      </w:r>
+      <w:proofErr w:type="gramStart"/>
+      <w:r>
+        <w:rPr>
+          <w:lang w:val="en-MY"/>
+        </w:rPr>
+        <w:t>As</w:t>
+      </w:r>
+      <w:proofErr w:type="gramEnd"/>
+      <w:r>
+        <w:rPr>
+          <w:lang w:val="en-MY"/>
+        </w:rPr>
+        <w:t xml:space="preserve"> Possible (ALAP) which are listed under Unconstrained Algorithms. Therefore, as stated before, </w:t>
+      </w:r>
+      <w:proofErr w:type="gramStart"/>
+      <w:r>
+        <w:rPr>
+          <w:lang w:val="en-MY"/>
+        </w:rPr>
+        <w:t>in order to</w:t>
+      </w:r>
+      <w:proofErr w:type="gramEnd"/>
+      <w:r>
+        <w:rPr>
+          <w:lang w:val="en-MY"/>
+        </w:rPr>
+        <w:t xml:space="preserve"> understand the algorithms used in FDS, we need to first understand and have a firm grasp on the concepts of both ASAP and ALAP algorithms.</w:t>
       </w:r>
       <w:r>
         <w:rPr>
@@ -2311,7 +2355,21 @@
         <w:rPr>
           <w:lang w:val="en-MY"/>
         </w:rPr>
-        <w:t xml:space="preserve"> are addition operations in order to illustrate the basic concept of the technique. In rea</w:t>
+        <w:t xml:space="preserve"> are addition operations </w:t>
+      </w:r>
+      <w:proofErr w:type="gramStart"/>
+      <w:r>
+        <w:rPr>
+          <w:lang w:val="en-MY"/>
+        </w:rPr>
+        <w:t>in order to</w:t>
+      </w:r>
+      <w:proofErr w:type="gramEnd"/>
+      <w:r>
+        <w:rPr>
+          <w:lang w:val="en-MY"/>
+        </w:rPr>
+        <w:t xml:space="preserve"> illustrate the basic concept of the technique. In rea</w:t>
       </w:r>
       <w:r>
         <w:rPr>
@@ -2347,13 +2405,27 @@
         <w:rPr>
           <w:lang w:val="en-MY"/>
         </w:rPr>
-        <w:t xml:space="preserve"> operations combined </w:t>
-      </w:r>
-      <w:r>
-        <w:rPr>
-          <w:lang w:val="en-MY"/>
-        </w:rPr>
-        <w:t>together,</w:t>
+        <w:t xml:space="preserve"> operations </w:t>
+      </w:r>
+      <w:proofErr w:type="gramStart"/>
+      <w:r>
+        <w:rPr>
+          <w:lang w:val="en-MY"/>
+        </w:rPr>
+        <w:t xml:space="preserve">combined </w:t>
+      </w:r>
+      <w:r>
+        <w:rPr>
+          <w:lang w:val="en-MY"/>
+        </w:rPr>
+        <w:t>together</w:t>
+      </w:r>
+      <w:proofErr w:type="gramEnd"/>
+      <w:r>
+        <w:rPr>
+          <w:lang w:val="en-MY"/>
+        </w:rPr>
+        <w:t>,</w:t>
       </w:r>
       <w:r>
         <w:rPr>
@@ -2593,7 +2665,21 @@
         <w:rPr>
           <w:lang w:val="en-MY"/>
         </w:rPr>
-        <w:t xml:space="preserve"> The problem with ASAP and ALAP is that they do not provide global exploration on the operation selection part. Some operations are more critical than others since they may be the predecessors of mass of operations. We should always find out the vital operations and schedule them first so as to achieve better scheduling solutions. The priority generation can be done by list scheduling, a heuristic scheduling algorithm</w:t>
+        <w:t xml:space="preserve"> The problem with ASAP and ALAP is that they do not provide global exploration on the operation selection part. Some operations are more critical than others since they may be the predecessors of mass of operations. We should always find out the vital operations and schedule them first </w:t>
+      </w:r>
+      <w:proofErr w:type="gramStart"/>
+      <w:r>
+        <w:rPr>
+          <w:lang w:val="en-MY"/>
+        </w:rPr>
+        <w:t>so as to</w:t>
+      </w:r>
+      <w:proofErr w:type="gramEnd"/>
+      <w:r>
+        <w:rPr>
+          <w:lang w:val="en-MY"/>
+        </w:rPr>
+        <w:t xml:space="preserve"> achieve better scheduling solutions. The priority generation can be done by list scheduling, a heuristic scheduling algorithm</w:t>
       </w:r>
       <w:r>
         <w:rPr>
@@ -2688,7 +2774,21 @@
         <w:rPr>
           <w:lang w:val="en-MY"/>
         </w:rPr>
-        <w:t xml:space="preserve">respectively. Because only two adders are available, the highest two operations on priority, operation 2 and operation 3, should be scheduled in CS1. All the available resources are used in CS1 so all other operations are deferred to CS2. In CS2, operation 1, 4, and 5 are available, the critical path length </w:t>
+        <w:t xml:space="preserve">respectively. Because only two adders are available, the highest two operations on priority, operation 2 and operation 3, should be scheduled in CS1. All the available resources are used in </w:t>
+      </w:r>
+      <w:proofErr w:type="gramStart"/>
+      <w:r>
+        <w:rPr>
+          <w:lang w:val="en-MY"/>
+        </w:rPr>
+        <w:t>CS1</w:t>
+      </w:r>
+      <w:proofErr w:type="gramEnd"/>
+      <w:r>
+        <w:rPr>
+          <w:lang w:val="en-MY"/>
+        </w:rPr>
+        <w:t xml:space="preserve"> so all other operations are deferred to CS2. In CS2, operation 1, 4, and 5 are available, the critical path length </w:t>
       </w:r>
       <w:r>
         <w:rPr>
@@ -2700,7 +2800,21 @@
         <w:rPr>
           <w:lang w:val="en-MY"/>
         </w:rPr>
-        <w:t xml:space="preserve"> found as 1, 1, and 2. So operation 5 is a compulsory one to be scheduled, and we arbitrarily pick up operation 1 as the other operation to be scheduled at the moment. And at last, the remaining two operations are available to be scheduled in CS3. The final solution is shown in Fig. </w:t>
+        <w:t xml:space="preserve"> found as 1, 1, and 2. So operation 5 is a compulsory one to be scheduled, and we arbitrarily pick up operation 1 as the other operation to be scheduled </w:t>
+      </w:r>
+      <w:proofErr w:type="gramStart"/>
+      <w:r>
+        <w:rPr>
+          <w:lang w:val="en-MY"/>
+        </w:rPr>
+        <w:t>at the moment</w:t>
+      </w:r>
+      <w:proofErr w:type="gramEnd"/>
+      <w:r>
+        <w:rPr>
+          <w:lang w:val="en-MY"/>
+        </w:rPr>
+        <w:t xml:space="preserve">. And at last, the remaining two operations are available to be scheduled in CS3. The final solution is shown in Fig. </w:t>
       </w:r>
       <w:r>
         <w:rPr>
@@ -2718,6 +2832,7 @@
       </w:pPr>
       <w:r>
         <w:rPr>
+          <w:noProof/>
           <w:lang w:val="en-MY"/>
         </w:rPr>
         <w:drawing>
@@ -4155,7 +4270,21 @@
         <w:rPr>
           <w:lang w:val="en-MY"/>
         </w:rPr>
-        <w:t xml:space="preserve">The forced-directed scheduling performs ASAP and ALAP scheduling first. After that, a distribution graph is achieved. Distribution graph is a plot of distribution over the schedule steps for each operation type. From the distribution graph, we can find out the possible resource utilization at every control step. We have the capability to make an even better utilization by pinching the maximum width of the graph. Force is one definition for this purpose. It is quite similar to the list scheduling using mobility as priority function. </w:t>
+        <w:t xml:space="preserve">The forced-directed scheduling performs ASAP and ALAP scheduling first. After that, a distribution graph is achieved. Distribution graph is a plot of distribution over the schedule steps for each operation type. From the distribution graph, we can find out the possible resource utilization at every control step. We have the capability to make an even better utilization by pinching the maximum width of the graph. Force is one definition for this purpose. It is quite </w:t>
+      </w:r>
+      <w:proofErr w:type="gramStart"/>
+      <w:r>
+        <w:rPr>
+          <w:lang w:val="en-MY"/>
+        </w:rPr>
+        <w:t>similar to</w:t>
+      </w:r>
+      <w:proofErr w:type="gramEnd"/>
+      <w:r>
+        <w:rPr>
+          <w:lang w:val="en-MY"/>
+        </w:rPr>
+        <w:t xml:space="preserve"> the list scheduling using mobility as priority function. </w:t>
       </w:r>
     </w:p>
     <w:p>
@@ -5028,12 +5157,17 @@
         <w:t xml:space="preserve"> </w:t>
       </w:r>
       <w:proofErr w:type="spellStart"/>
+      <w:proofErr w:type="gramStart"/>
       <w:r>
         <w:t>dz</w:t>
       </w:r>
       <w:proofErr w:type="spellEnd"/>
       <w:r>
-        <w:t xml:space="preserve">; </w:t>
+        <w:t>;</w:t>
+      </w:r>
+      <w:proofErr w:type="gramEnd"/>
+      <w:r>
+        <w:t xml:space="preserve"> </w:t>
       </w:r>
     </w:p>
     <w:p>
@@ -5113,9 +5247,11 @@
         <w:t>dz</w:t>
       </w:r>
       <w:proofErr w:type="spellEnd"/>
+      <w:proofErr w:type="gramStart"/>
       <w:r>
         <w:t>);</w:t>
       </w:r>
+      <w:proofErr w:type="gramEnd"/>
     </w:p>
     <w:p>
       <w:pPr>
@@ -5346,10 +5482,7 @@
         <w:pStyle w:val="figurecaption"/>
       </w:pPr>
       <w:r>
-        <w:t>Comparison between using ASAP and ALAP approach</w:t>
-      </w:r>
-      <w:r>
-        <w:t>.</w:t>
+        <w:t>Comparison between using ASAP and ALAP approach.</w:t>
       </w:r>
     </w:p>
     <w:p>
@@ -6556,13 +6689,12 @@
       <w:pPr>
         <w:pStyle w:val="figurecaption"/>
       </w:pPr>
-      <w:r>
-        <w:t xml:space="preserve">Comparison between </w:t>
-      </w:r>
-      <w:r>
-        <w:t>two simple schedules with different hardware costs.</w:t>
-      </w:r>
-    </w:p>
+      <w:bookmarkStart w:id="3" w:name="_Hlk104158022"/>
+      <w:r>
+        <w:t>Comparison between two simple schedules with different hardware costs.</w:t>
+      </w:r>
+    </w:p>
+    <w:bookmarkEnd w:id="3"/>
     <w:p>
       <w:pPr>
         <w:jc w:val="both"/>
@@ -6688,7 +6820,7 @@
         <w:rPr>
           <w:lang w:val="en-US"/>
         </w:rPr>
-        <w:t>-directed scheduling algorithm</w:t>
+        <w:t>directed scheduling algorithm</w:t>
       </w:r>
       <w:r>
         <w:rPr>
@@ -9336,6 +9468,7 @@
   <w:style w:type="character" w:default="1" w:styleId="DefaultParagraphFont">
     <w:name w:val="Default Paragraph Font"/>
     <w:uiPriority w:val="1"/>
+    <w:semiHidden/>
     <w:unhideWhenUsed/>
   </w:style>
   <w:style w:type="table" w:default="1" w:styleId="TableNormal">

</xml_diff>